<commit_message>
Add sequence diagram, wireframe V1
</commit_message>
<xml_diff>
--- a/Project Proposal/CE301 Project Proposal (Lynn Li).docx
+++ b/Project Proposal/CE301 Project Proposal (Lynn Li).docx
@@ -5992,25 +5992,7 @@
           <w:szCs w:val="24"/>
           <w:lang w:eastAsia="zh-CN"/>
         </w:rPr>
-        <w:t xml:space="preserve"> Workflow Max for managing the customer database and Monday.com for managing worker processes. Due to the independence of the two systems, OSSIS needs to manually enter customer information into the two systems in the workflow. </w:t>
-      </w:r>
-      <w:proofErr w:type="gramStart"/>
-      <w:r>
-        <w:rPr>
-          <w:sz w:val="24"/>
-          <w:szCs w:val="24"/>
-          <w:lang w:eastAsia="zh-CN"/>
-        </w:rPr>
-        <w:t>A large number of</w:t>
-      </w:r>
-      <w:proofErr w:type="gramEnd"/>
-      <w:r>
-        <w:rPr>
-          <w:sz w:val="24"/>
-          <w:szCs w:val="24"/>
-          <w:lang w:eastAsia="zh-CN"/>
-        </w:rPr>
-        <w:t xml:space="preserve"> manual operations not only affect work efficiency but also increase the possibility of operation errors.</w:t>
+        <w:t xml:space="preserve"> Workflow Max for managing the customer database and Monday.com for managing worker processes. Due to the independence of the two systems, OSSIS needs to manually enter customer information into the two systems in the workflow. A large number of manual operations not only affect work efficiency but also increase the possibility of operation errors.</w:t>
       </w:r>
     </w:p>
     <w:p>
@@ -6123,7 +6105,6 @@
           <w:lang w:val="en-US" w:eastAsia="zh-CN"/>
         </w:rPr>
       </w:pPr>
-      <w:proofErr w:type="gramStart"/>
       <w:r>
         <w:rPr>
           <w:rFonts w:eastAsia="Times New Roman"/>
@@ -6132,18 +6113,7 @@
           <w:szCs w:val="24"/>
           <w:lang w:val="en-US" w:eastAsia="zh-CN"/>
         </w:rPr>
-        <w:t>As a student, the benefits of this program</w:t>
-      </w:r>
-      <w:proofErr w:type="gramEnd"/>
-      <w:r>
-        <w:rPr>
-          <w:rFonts w:eastAsia="Times New Roman"/>
-          <w:color w:val="0E101A"/>
-          <w:sz w:val="24"/>
-          <w:szCs w:val="24"/>
-          <w:lang w:val="en-US" w:eastAsia="zh-CN"/>
-        </w:rPr>
-        <w:t xml:space="preserve"> are as follows:</w:t>
+        <w:t>As a student, the benefits of this program are as follows:</w:t>
       </w:r>
     </w:p>
     <w:p>
@@ -6489,16 +6459,14 @@
         <w:lastRenderedPageBreak/>
         <w:t xml:space="preserve">Learn and study third-party software according to user </w:t>
       </w:r>
-      <w:proofErr w:type="gramStart"/>
       <w:r>
         <w:rPr>
           <w:sz w:val="24"/>
           <w:szCs w:val="24"/>
           <w:lang w:eastAsia="zh-CN"/>
         </w:rPr>
-        <w:t>requirements, and</w:t>
-      </w:r>
-      <w:proofErr w:type="gramEnd"/>
+        <w:t>requirements and</w:t>
+      </w:r>
       <w:r>
         <w:rPr>
           <w:sz w:val="24"/>
@@ -9865,9 +9833,8 @@
                 <w:szCs w:val="18"/>
                 <w:lang w:eastAsia="en-NZ"/>
               </w:rPr>
-              <w:t xml:space="preserve">ime I cannot spend working on the </w:t>
-            </w:r>
-            <w:proofErr w:type="gramStart"/>
+              <w:t>ime I cannot spend working on the project</w:t>
+            </w:r>
             <w:r>
               <w:rPr>
                 <w:rFonts w:ascii="Calibri" w:eastAsia="Times New Roman" w:hAnsi="Calibri" w:cs="Arial"/>
@@ -9875,7 +9842,7 @@
                 <w:szCs w:val="18"/>
                 <w:lang w:eastAsia="en-NZ"/>
               </w:rPr>
-              <w:t>project</w:t>
+              <w:t xml:space="preserve"> </w:t>
             </w:r>
             <w:r>
               <w:rPr>
@@ -9884,26 +9851,7 @@
                 <w:szCs w:val="18"/>
                 <w:lang w:eastAsia="en-NZ"/>
               </w:rPr>
-              <w:t xml:space="preserve"> </w:t>
-            </w:r>
-            <w:r>
-              <w:rPr>
-                <w:rFonts w:ascii="Calibri" w:eastAsia="Times New Roman" w:hAnsi="Calibri" w:cs="Arial"/>
-                <w:sz w:val="18"/>
-                <w:szCs w:val="18"/>
-                <w:lang w:eastAsia="en-NZ"/>
-              </w:rPr>
-              <w:t xml:space="preserve"> increases</w:t>
-            </w:r>
-            <w:proofErr w:type="gramEnd"/>
-            <w:r>
-              <w:rPr>
-                <w:rFonts w:ascii="Calibri" w:eastAsia="Times New Roman" w:hAnsi="Calibri" w:cs="Arial"/>
-                <w:sz w:val="18"/>
-                <w:szCs w:val="18"/>
-                <w:lang w:eastAsia="en-NZ"/>
-              </w:rPr>
-              <w:t xml:space="preserve"> </w:t>
+              <w:t xml:space="preserve"> increases </w:t>
             </w:r>
             <w:r>
               <w:rPr>
@@ -14516,7 +14464,7 @@
         <w:bCs/>
       </w:rPr>
       <w:pict w14:anchorId="1A2A780E">
-        <v:rect id="_x0000_i1030" style="width:0;height:1.5pt" o:hralign="center" o:hrstd="t" o:hr="t" fillcolor="#609860" stroked="f"/>
+        <v:rect id="_x0000_i1025" style="width:0;height:1.5pt" o:hralign="center" o:hrstd="t" o:hr="t" fillcolor="#609860" stroked="f"/>
       </w:pict>
     </w:r>
   </w:p>

</xml_diff>